<commit_message>
pasos 1 a 6
</commit_message>
<xml_diff>
--- a/Docs/Observaciones-Lab 3.docx
+++ b/Docs/Observaciones-Lab 3.docx
@@ -4,7 +4,7 @@
   <w:body>
     <w:p>
       <w:pPr>
-        <w:pStyle w:val="Title"/>
+        <w:pStyle w:val="Ttulo"/>
         <w:jc w:val="center"/>
       </w:pPr>
       <w:r>
@@ -23,13 +23,7 @@
         <w:rPr>
           <w:lang w:val="es-419"/>
         </w:rPr>
-        <w:t xml:space="preserve">Estudiante </w:t>
-      </w:r>
-      <w:r>
-        <w:rPr>
-          <w:lang w:val="es-419"/>
-        </w:rPr>
-        <w:t>1</w:t>
+        <w:t>Andres Felipe Gomez</w:t>
       </w:r>
       <w:r>
         <w:rPr>
@@ -41,7 +35,7 @@
         <w:rPr>
           <w:lang w:val="es-419"/>
         </w:rPr>
-        <w:t>Cod XXXX</w:t>
+        <w:t>202021189</w:t>
       </w:r>
     </w:p>
     <w:p>
@@ -56,13 +50,7 @@
         <w:rPr>
           <w:lang w:val="es-419"/>
         </w:rPr>
-        <w:t xml:space="preserve">Estudiante </w:t>
-      </w:r>
-      <w:r>
-        <w:rPr>
-          <w:lang w:val="es-419"/>
-        </w:rPr>
-        <w:t>2 Cod XXXX</w:t>
+        <w:t>Tomás Bedoya C. 202020689</w:t>
       </w:r>
     </w:p>
     <w:p>
@@ -76,7 +64,7 @@
     </w:p>
     <w:p>
       <w:pPr>
-        <w:pStyle w:val="ListParagraph"/>
+        <w:pStyle w:val="Prrafodelista"/>
         <w:numPr>
           <w:ilvl w:val="0"/>
           <w:numId w:val="1"/>
@@ -113,7 +101,60 @@
     </w:p>
     <w:p>
       <w:pPr>
-        <w:pStyle w:val="ListParagraph"/>
+        <w:pStyle w:val="Prrafodelista"/>
+        <w:numPr>
+          <w:ilvl w:val="1"/>
+          <w:numId w:val="1"/>
+        </w:numPr>
+        <w:spacing w:after="0"/>
+        <w:jc w:val="both"/>
+        <w:rPr>
+          <w:lang w:val="es-419"/>
+        </w:rPr>
+      </w:pPr>
+      <w:r>
+        <w:rPr>
+          <w:rStyle w:val="normaltextrun"/>
+          <w:rFonts w:ascii="Calibri" w:hAnsi="Calibri" w:cs="Calibri"/>
+          <w:color w:val="000000"/>
+          <w:shd w:val="clear" w:color="auto" w:fill="FFFFFF"/>
+          <w:lang w:val="es-ES"/>
+        </w:rPr>
+        <w:t xml:space="preserve">El view interactúa con el usuario por medio de inputs para consultar diferentes datos, sin mencionar los inputs requeridos para escoger las opciones de menú. Los inputs del usuario son exclusivamente para consultar información preexistente, y esta información se despliega </w:t>
+      </w:r>
+      <w:r>
+        <w:rPr>
+          <w:rStyle w:val="normaltextrun"/>
+          <w:rFonts w:ascii="Calibri" w:hAnsi="Calibri" w:cs="Calibri"/>
+          <w:color w:val="000000"/>
+          <w:shd w:val="clear" w:color="auto" w:fill="FFFFFF"/>
+          <w:lang w:val="es-ES"/>
+        </w:rPr>
+        <w:t>de acuerdo con</w:t>
+      </w:r>
+      <w:r>
+        <w:rPr>
+          <w:rStyle w:val="normaltextrun"/>
+          <w:rFonts w:ascii="Calibri" w:hAnsi="Calibri" w:cs="Calibri"/>
+          <w:color w:val="000000"/>
+          <w:shd w:val="clear" w:color="auto" w:fill="FFFFFF"/>
+          <w:lang w:val="es-ES"/>
+        </w:rPr>
+        <w:t xml:space="preserve"> lo que el usuario solicite (output).</w:t>
+      </w:r>
+      <w:r>
+        <w:rPr>
+          <w:rStyle w:val="eop"/>
+          <w:rFonts w:ascii="Calibri" w:hAnsi="Calibri" w:cs="Calibri"/>
+          <w:color w:val="000000"/>
+          <w:shd w:val="clear" w:color="auto" w:fill="FFFFFF"/>
+        </w:rPr>
+        <w:t> </w:t>
+      </w:r>
+    </w:p>
+    <w:p>
+      <w:pPr>
+        <w:pStyle w:val="Prrafodelista"/>
         <w:numPr>
           <w:ilvl w:val="0"/>
           <w:numId w:val="1"/>
@@ -167,7 +208,41 @@
     </w:p>
     <w:p>
       <w:pPr>
-        <w:pStyle w:val="ListParagraph"/>
+        <w:pStyle w:val="Prrafodelista"/>
+        <w:numPr>
+          <w:ilvl w:val="1"/>
+          <w:numId w:val="1"/>
+        </w:numPr>
+        <w:spacing w:after="0"/>
+        <w:jc w:val="both"/>
+        <w:rPr>
+          <w:rFonts w:ascii="Dax-Regular" w:hAnsi="Dax-Regular"/>
+          <w:lang w:val="es-419"/>
+        </w:rPr>
+      </w:pPr>
+      <w:r>
+        <w:rPr>
+          <w:rStyle w:val="normaltextrun"/>
+          <w:rFonts w:ascii="Calibri" w:hAnsi="Calibri" w:cs="Calibri"/>
+          <w:color w:val="000000"/>
+          <w:shd w:val="clear" w:color="auto" w:fill="FFFFFF"/>
+          <w:lang w:val="es-ES"/>
+        </w:rPr>
+        <w:t>Los datos son almacenados en un diccionario donde cada llave contiene una lista por arreglo de los diferentes campos de información.</w:t>
+      </w:r>
+      <w:r>
+        <w:rPr>
+          <w:rStyle w:val="eop"/>
+          <w:rFonts w:ascii="Calibri" w:hAnsi="Calibri" w:cs="Calibri"/>
+          <w:color w:val="000000"/>
+          <w:shd w:val="clear" w:color="auto" w:fill="FFFFFF"/>
+        </w:rPr>
+        <w:t> </w:t>
+      </w:r>
+    </w:p>
+    <w:p>
+      <w:pPr>
+        <w:pStyle w:val="Prrafodelista"/>
         <w:numPr>
           <w:ilvl w:val="0"/>
           <w:numId w:val="1"/>
@@ -221,7 +296,41 @@
     </w:p>
     <w:p>
       <w:pPr>
-        <w:pStyle w:val="ListParagraph"/>
+        <w:pStyle w:val="Prrafodelista"/>
+        <w:numPr>
+          <w:ilvl w:val="1"/>
+          <w:numId w:val="1"/>
+        </w:numPr>
+        <w:spacing w:after="0"/>
+        <w:jc w:val="both"/>
+        <w:rPr>
+          <w:rFonts w:ascii="Dax-Regular" w:hAnsi="Dax-Regular"/>
+          <w:lang w:val="es-419"/>
+        </w:rPr>
+      </w:pPr>
+      <w:r>
+        <w:rPr>
+          <w:rStyle w:val="normaltextrun"/>
+          <w:rFonts w:ascii="Calibri" w:hAnsi="Calibri" w:cs="Calibri"/>
+          <w:color w:val="000000"/>
+          <w:shd w:val="clear" w:color="auto" w:fill="FFFFFF"/>
+          <w:lang w:val="es-ES"/>
+        </w:rPr>
+        <w:t>Las funciones intermediarias se encuentran en el contrer; estas se encargan de intercambiar las tareas de almacenamiento y operaciones del model con la interacción con el usuario del view. Algunos ejemplos de estas funciones son initCatalog() y loadData().</w:t>
+      </w:r>
+      <w:r>
+        <w:rPr>
+          <w:rStyle w:val="eop"/>
+          <w:rFonts w:ascii="Calibri" w:hAnsi="Calibri" w:cs="Calibri"/>
+          <w:color w:val="000000"/>
+          <w:shd w:val="clear" w:color="auto" w:fill="FFFFFF"/>
+        </w:rPr>
+        <w:t> </w:t>
+      </w:r>
+    </w:p>
+    <w:p>
+      <w:pPr>
+        <w:pStyle w:val="Prrafodelista"/>
         <w:numPr>
           <w:ilvl w:val="0"/>
           <w:numId w:val="1"/>
@@ -242,7 +351,94 @@
     </w:p>
     <w:p>
       <w:pPr>
-        <w:pStyle w:val="ListParagraph"/>
+        <w:pStyle w:val="Prrafodelista"/>
+        <w:numPr>
+          <w:ilvl w:val="1"/>
+          <w:numId w:val="1"/>
+        </w:numPr>
+        <w:spacing w:after="0"/>
+        <w:jc w:val="both"/>
+        <w:rPr>
+          <w:rFonts w:ascii="Calibri" w:hAnsi="Calibri" w:cs="Calibri"/>
+          <w:color w:val="000000"/>
+          <w:shd w:val="clear" w:color="auto" w:fill="FFFFFF"/>
+          <w:lang w:val="es-ES"/>
+        </w:rPr>
+      </w:pPr>
+      <w:r>
+        <w:rPr>
+          <w:rStyle w:val="normaltextrun"/>
+          <w:rFonts w:ascii="Calibri" w:hAnsi="Calibri" w:cs="Calibri"/>
+          <w:color w:val="000000"/>
+          <w:shd w:val="clear" w:color="auto" w:fill="FFFFFF"/>
+          <w:lang w:val="es-ES"/>
+        </w:rPr>
+        <w:t>Una lista se crea con una funcioón que requiere como parámetro que se defina la estru</w:t>
+      </w:r>
+      <w:r>
+        <w:rPr>
+          <w:rStyle w:val="normaltextrun"/>
+          <w:rFonts w:ascii="Calibri" w:hAnsi="Calibri" w:cs="Calibri"/>
+          <w:color w:val="000000"/>
+          <w:shd w:val="clear" w:color="auto" w:fill="FFFFFF"/>
+          <w:lang w:val="es-ES"/>
+        </w:rPr>
+        <w:t xml:space="preserve">ctura de de datos que se quiere usar. </w:t>
+      </w:r>
+      <w:r>
+        <w:rPr>
+          <w:rStyle w:val="normaltextrun"/>
+          <w:rFonts w:ascii="Calibri" w:hAnsi="Calibri" w:cs="Calibri"/>
+          <w:color w:val="000000"/>
+          <w:shd w:val="clear" w:color="auto" w:fill="FFFFFF"/>
+          <w:lang w:val="es-ES"/>
+        </w:rPr>
+        <w:t>Además,</w:t>
+      </w:r>
+      <w:r>
+        <w:rPr>
+          <w:rStyle w:val="normaltextrun"/>
+          <w:rFonts w:ascii="Calibri" w:hAnsi="Calibri" w:cs="Calibri"/>
+          <w:color w:val="000000"/>
+          <w:shd w:val="clear" w:color="auto" w:fill="FFFFFF"/>
+          <w:lang w:val="es-ES"/>
+        </w:rPr>
+        <w:t xml:space="preserve"> pueden incluirse otros parámetros como </w:t>
+      </w:r>
+      <w:r>
+        <w:rPr>
+          <w:rStyle w:val="normaltextrun"/>
+          <w:rFonts w:ascii="Calibri" w:hAnsi="Calibri" w:cs="Calibri"/>
+          <w:color w:val="000000"/>
+          <w:shd w:val="clear" w:color="auto" w:fill="FFFFFF"/>
+          <w:lang w:val="es-ES"/>
+        </w:rPr>
+        <w:t>cmpfunction</w:t>
+      </w:r>
+      <w:r>
+        <w:rPr>
+          <w:rStyle w:val="normaltextrun"/>
+          <w:rFonts w:ascii="Calibri" w:hAnsi="Calibri" w:cs="Calibri"/>
+          <w:color w:val="000000"/>
+          <w:shd w:val="clear" w:color="auto" w:fill="FFFFFF"/>
+          <w:lang w:val="es-ES"/>
+        </w:rPr>
+        <w:t>, key</w:t>
+      </w:r>
+      <w:r>
+        <w:rPr>
+          <w:rStyle w:val="normaltextrun"/>
+          <w:rFonts w:ascii="Calibri" w:hAnsi="Calibri" w:cs="Calibri"/>
+          <w:color w:val="000000"/>
+          <w:shd w:val="clear" w:color="auto" w:fill="FFFFFF"/>
+          <w:lang w:val="es-ES"/>
+        </w:rPr>
+        <w:t>, filename, y delimeter.</w:t>
+      </w:r>
+    </w:p>
+    <w:p>
+      <w:pPr>
+        <w:pStyle w:val="Prrafodelista"/>
         <w:numPr>
           <w:ilvl w:val="0"/>
           <w:numId w:val="1"/>
@@ -295,7 +491,65 @@
     </w:p>
     <w:p>
       <w:pPr>
-        <w:pStyle w:val="ListParagraph"/>
+        <w:pStyle w:val="Prrafodelista"/>
+        <w:numPr>
+          <w:ilvl w:val="1"/>
+          <w:numId w:val="1"/>
+        </w:numPr>
+        <w:spacing w:after="0"/>
+        <w:jc w:val="both"/>
+        <w:rPr>
+          <w:rStyle w:val="normaltextrun"/>
+          <w:rFonts w:ascii="Calibri" w:hAnsi="Calibri" w:cs="Calibri"/>
+          <w:color w:val="000000"/>
+          <w:shd w:val="clear" w:color="auto" w:fill="FFFFFF"/>
+          <w:lang w:val="es-ES"/>
+        </w:rPr>
+      </w:pPr>
+      <w:r>
+        <w:rPr>
+          <w:rStyle w:val="normaltextrun"/>
+          <w:rFonts w:ascii="Calibri" w:hAnsi="Calibri" w:cs="Calibri"/>
+          <w:color w:val="000000"/>
+          <w:shd w:val="clear" w:color="auto" w:fill="FFFFFF"/>
+          <w:lang w:val="es-ES"/>
+        </w:rPr>
+        <w:t>cmpfunction=None</w:t>
+      </w:r>
+      <w:r>
+        <w:rPr>
+          <w:rStyle w:val="normaltextrun"/>
+          <w:rFonts w:ascii="Calibri" w:hAnsi="Calibri" w:cs="Calibri"/>
+          <w:color w:val="000000"/>
+          <w:shd w:val="clear" w:color="auto" w:fill="FFFFFF"/>
+          <w:lang w:val="es-ES"/>
+        </w:rPr>
+        <w:t xml:space="preserve"> </w:t>
+      </w:r>
+      <w:r>
+        <w:rPr>
+          <w:rStyle w:val="normaltextrun"/>
+          <w:rFonts w:ascii="Calibri" w:hAnsi="Calibri" w:cs="Calibri"/>
+          <w:color w:val="000000"/>
+          <w:shd w:val="clear" w:color="auto" w:fill="FFFFFF"/>
+          <w:lang w:val="es-ES"/>
+        </w:rPr>
+        <w:t>indica que no se</w:t>
+      </w:r>
+      <w:r>
+        <w:rPr>
+          <w:rStyle w:val="normaltextrun"/>
+          <w:rFonts w:ascii="Calibri" w:hAnsi="Calibri" w:cs="Calibri"/>
+          <w:color w:val="000000"/>
+          <w:shd w:val="clear" w:color="auto" w:fill="FFFFFF"/>
+          <w:lang w:val="es-ES"/>
+        </w:rPr>
+        <w:t xml:space="preserve"> ha provisto una función de comparación para los datos de la lista, y por lo tanto se utiliza la función por defecto, que requiere que se especifique un valor en el parámetro Key.</w:t>
+      </w:r>
+    </w:p>
+    <w:p>
+      <w:pPr>
+        <w:pStyle w:val="Prrafodelista"/>
         <w:numPr>
           <w:ilvl w:val="0"/>
           <w:numId w:val="1"/>
@@ -311,7 +565,21 @@
           <w:rFonts w:ascii="Dax-Regular" w:hAnsi="Dax-Regular"/>
           <w:lang w:val="es-419"/>
         </w:rPr>
-        <w:t xml:space="preserve">¿Qué hace la funció </w:t>
+        <w:t>¿Qué hace la funció</w:t>
+      </w:r>
+      <w:r>
+        <w:rPr>
+          <w:rFonts w:ascii="Dax-Regular" w:hAnsi="Dax-Regular"/>
+          <w:lang w:val="es-419"/>
+        </w:rPr>
+        <w:t>n</w:t>
+      </w:r>
+      <w:r>
+        <w:rPr>
+          <w:rFonts w:ascii="Dax-Regular" w:hAnsi="Dax-Regular"/>
+          <w:lang w:val="es-419"/>
+        </w:rPr>
+        <w:t xml:space="preserve"> </w:t>
       </w:r>
       <w:r>
         <w:rPr>
@@ -332,7 +600,28 @@
     </w:p>
     <w:p>
       <w:pPr>
-        <w:pStyle w:val="ListParagraph"/>
+        <w:pStyle w:val="Prrafodelista"/>
+        <w:numPr>
+          <w:ilvl w:val="1"/>
+          <w:numId w:val="1"/>
+        </w:numPr>
+        <w:jc w:val="both"/>
+        <w:rPr>
+          <w:rFonts w:ascii="Dax-Regular" w:hAnsi="Dax-Regular"/>
+          <w:lang w:val="es-419"/>
+        </w:rPr>
+      </w:pPr>
+      <w:r>
+        <w:rPr>
+          <w:rFonts w:ascii="Dax-Regular" w:hAnsi="Dax-Regular"/>
+          <w:lang w:val="es-419"/>
+        </w:rPr>
+        <w:t>Adiciona un elemento en la posición final de una lista.</w:t>
+      </w:r>
+    </w:p>
+    <w:p>
+      <w:pPr>
+        <w:pStyle w:val="Prrafodelista"/>
         <w:numPr>
           <w:ilvl w:val="0"/>
           <w:numId w:val="1"/>
@@ -369,7 +658,42 @@
     </w:p>
     <w:p>
       <w:pPr>
-        <w:pStyle w:val="ListParagraph"/>
+        <w:pStyle w:val="Prrafodelista"/>
+        <w:numPr>
+          <w:ilvl w:val="1"/>
+          <w:numId w:val="1"/>
+        </w:numPr>
+        <w:jc w:val="both"/>
+        <w:rPr>
+          <w:rFonts w:ascii="Dax-Regular" w:hAnsi="Dax-Regular"/>
+          <w:lang w:val="es-419"/>
+        </w:rPr>
+      </w:pPr>
+      <w:r>
+        <w:rPr>
+          <w:rFonts w:ascii="Dax-Regular" w:hAnsi="Dax-Regular"/>
+          <w:lang w:val="es-419"/>
+        </w:rPr>
+        <w:t>Re</w:t>
+      </w:r>
+      <w:r>
+        <w:rPr>
+          <w:rFonts w:ascii="Dax-Regular" w:hAnsi="Dax-Regular"/>
+          <w:lang w:val="es-419"/>
+        </w:rPr>
+        <w:t>corre la lista hasta encontrar el elemento en la posi</w:t>
+      </w:r>
+      <w:r>
+        <w:rPr>
+          <w:rFonts w:ascii="Dax-Regular" w:hAnsi="Dax-Regular"/>
+          <w:lang w:val="es-419"/>
+        </w:rPr>
+        <w:t>ción consultada y retorna dicho elemento</w:t>
+      </w:r>
+    </w:p>
+    <w:p>
+      <w:pPr>
+        <w:pStyle w:val="Prrafodelista"/>
         <w:numPr>
           <w:ilvl w:val="0"/>
           <w:numId w:val="1"/>
@@ -406,7 +730,35 @@
     </w:p>
     <w:p>
       <w:pPr>
-        <w:pStyle w:val="ListParagraph"/>
+        <w:pStyle w:val="Prrafodelista"/>
+        <w:numPr>
+          <w:ilvl w:val="1"/>
+          <w:numId w:val="1"/>
+        </w:numPr>
+        <w:jc w:val="both"/>
+        <w:rPr>
+          <w:rFonts w:ascii="Dax-Regular" w:hAnsi="Dax-Regular"/>
+          <w:lang w:val="es-419"/>
+        </w:rPr>
+      </w:pPr>
+      <w:r>
+        <w:rPr>
+          <w:rFonts w:ascii="Dax-Regular" w:hAnsi="Dax-Regular"/>
+          <w:lang w:val="es-419"/>
+        </w:rPr>
+        <w:t>Retorna una sublista a partir de una lista inicial, la cual e</w:t>
+      </w:r>
+      <w:r>
+        <w:rPr>
+          <w:rFonts w:ascii="Dax-Regular" w:hAnsi="Dax-Regular"/>
+          <w:lang w:val="es-419"/>
+        </w:rPr>
+        <w:t>se crea desde una posición hasta un numero especificado.</w:t>
+      </w:r>
+    </w:p>
+    <w:p>
+      <w:pPr>
+        <w:pStyle w:val="Prrafodelista"/>
         <w:numPr>
           <w:ilvl w:val="0"/>
           <w:numId w:val="1"/>
@@ -455,6 +807,27 @@
           <w:lang w:val="es-419"/>
         </w:rPr>
         <w:t>?</w:t>
+      </w:r>
+    </w:p>
+    <w:p>
+      <w:pPr>
+        <w:pStyle w:val="Prrafodelista"/>
+        <w:numPr>
+          <w:ilvl w:val="1"/>
+          <w:numId w:val="1"/>
+        </w:numPr>
+        <w:jc w:val="both"/>
+        <w:rPr>
+          <w:rFonts w:ascii="Dax-Regular" w:hAnsi="Dax-Regular"/>
+          <w:lang w:val="es-419"/>
+        </w:rPr>
+      </w:pPr>
+      <w:r>
+        <w:rPr>
+          <w:rFonts w:ascii="Dax-Regular" w:hAnsi="Dax-Regular"/>
+          <w:lang w:val="es-419"/>
+        </w:rPr>
+        <w:t>No hubo cambios notables.</w:t>
       </w:r>
     </w:p>
     <w:p>
@@ -997,13 +1370,13 @@
       <w:noProof/>
     </w:rPr>
   </w:style>
-  <w:style w:type="character" w:default="1" w:styleId="DefaultParagraphFont">
+  <w:style w:type="character" w:default="1" w:styleId="Fuentedeprrafopredeter">
     <w:name w:val="Default Paragraph Font"/>
     <w:uiPriority w:val="1"/>
     <w:semiHidden/>
     <w:unhideWhenUsed/>
   </w:style>
-  <w:style w:type="table" w:default="1" w:styleId="TableNormal">
+  <w:style w:type="table" w:default="1" w:styleId="Tablanormal">
     <w:name w:val="Normal Table"/>
     <w:uiPriority w:val="99"/>
     <w:semiHidden/>
@@ -1018,17 +1391,17 @@
       </w:tblCellMar>
     </w:tblPr>
   </w:style>
-  <w:style w:type="numbering" w:default="1" w:styleId="NoList">
+  <w:style w:type="numbering" w:default="1" w:styleId="Sinlista">
     <w:name w:val="No List"/>
     <w:uiPriority w:val="99"/>
     <w:semiHidden/>
     <w:unhideWhenUsed/>
   </w:style>
-  <w:style w:type="paragraph" w:styleId="Title">
+  <w:style w:type="paragraph" w:styleId="Ttulo">
     <w:name w:val="Title"/>
     <w:basedOn w:val="Normal"/>
     <w:next w:val="Normal"/>
-    <w:link w:val="TitleChar"/>
+    <w:link w:val="TtuloCar"/>
     <w:uiPriority w:val="10"/>
     <w:qFormat/>
     <w:rsid w:val="00BA3B38"/>
@@ -1044,10 +1417,10 @@
       <w:szCs w:val="56"/>
     </w:rPr>
   </w:style>
-  <w:style w:type="character" w:customStyle="1" w:styleId="TitleChar">
-    <w:name w:val="Title Char"/>
-    <w:basedOn w:val="DefaultParagraphFont"/>
-    <w:link w:val="Title"/>
+  <w:style w:type="character" w:customStyle="1" w:styleId="TtuloCar">
+    <w:name w:val="Título Car"/>
+    <w:basedOn w:val="Fuentedeprrafopredeter"/>
+    <w:link w:val="Ttulo"/>
     <w:uiPriority w:val="10"/>
     <w:rsid w:val="00BA3B38"/>
     <w:rPr>
@@ -1059,7 +1432,7 @@
       <w:szCs w:val="56"/>
     </w:rPr>
   </w:style>
-  <w:style w:type="paragraph" w:styleId="ListParagraph">
+  <w:style w:type="paragraph" w:styleId="Prrafodelista">
     <w:name w:val="List Paragraph"/>
     <w:basedOn w:val="Normal"/>
     <w:uiPriority w:val="34"/>
@@ -1072,6 +1445,16 @@
     <w:rPr>
       <w:noProof w:val="0"/>
     </w:rPr>
+  </w:style>
+  <w:style w:type="character" w:customStyle="1" w:styleId="normaltextrun">
+    <w:name w:val="normaltextrun"/>
+    <w:basedOn w:val="Fuentedeprrafopredeter"/>
+    <w:rsid w:val="00644740"/>
+  </w:style>
+  <w:style w:type="character" w:customStyle="1" w:styleId="eop">
+    <w:name w:val="eop"/>
+    <w:basedOn w:val="Fuentedeprrafopredeter"/>
+    <w:rsid w:val="00644740"/>
   </w:style>
 </w:styles>
 </file>

</xml_diff>